<commit_message>
fixed forms loading style
</commit_message>
<xml_diff>
--- a/docs/PSD.docx
+++ b/docs/PSD.docx
@@ -363,12 +363,42 @@
       <w:r>
         <w:t>(</w:t>
       </w:r>
+      <w:proofErr w:type="spellStart"/>
       <w:r>
         <w:rPr>
           <w:i/>
         </w:rPr>
-        <w:t>paranoia satisfaction device</w:t>
-      </w:r>
+        <w:t>paranoia</w:t>
+      </w:r>
+      <w:proofErr w:type="spellEnd"/>
+      <w:r>
+        <w:rPr>
+          <w:i/>
+        </w:rPr>
+        <w:t xml:space="preserve"> </w:t>
+      </w:r>
+      <w:proofErr w:type="spellStart"/>
+      <w:r>
+        <w:rPr>
+          <w:i/>
+        </w:rPr>
+        <w:t>satisfaction</w:t>
+      </w:r>
+      <w:proofErr w:type="spellEnd"/>
+      <w:r>
+        <w:rPr>
+          <w:i/>
+        </w:rPr>
+        <w:t xml:space="preserve"> </w:t>
+      </w:r>
+      <w:proofErr w:type="spellStart"/>
+      <w:r>
+        <w:rPr>
+          <w:i/>
+        </w:rPr>
+        <w:t>device</w:t>
+      </w:r>
+      <w:proofErr w:type="spellEnd"/>
       <w:r>
         <w:t>)</w:t>
       </w:r>
@@ -701,7 +731,15 @@
         <w:t xml:space="preserve"> нужен т к мы часто</w:t>
       </w:r>
       <w:r>
-        <w:t xml:space="preserve"> коннектим </w:t>
+        <w:t xml:space="preserve"> </w:t>
+      </w:r>
+      <w:proofErr w:type="spellStart"/>
+      <w:r>
+        <w:t>коннектим</w:t>
+      </w:r>
+      <w:proofErr w:type="spellEnd"/>
+      <w:r>
+        <w:t xml:space="preserve"> </w:t>
       </w:r>
       <w:r>
         <w:rPr>
@@ -731,7 +769,15 @@
         <w:t xml:space="preserve">переписать </w:t>
       </w:r>
       <w:r>
-        <w:t>хранимые части паролей с целью распознать части, что прислались с телефона</w:t>
+        <w:t xml:space="preserve">хранимые части паролей с целью распознать части, что </w:t>
+      </w:r>
+      <w:proofErr w:type="spellStart"/>
+      <w:r>
+        <w:t>прислались</w:t>
+      </w:r>
+      <w:proofErr w:type="spellEnd"/>
+      <w:r>
+        <w:t xml:space="preserve"> с телефона</w:t>
       </w:r>
       <w:r>
         <w:t>)</w:t>
@@ -824,12 +870,14 @@
           <w:numId w:val="1"/>
         </w:numPr>
       </w:pPr>
+      <w:proofErr w:type="spellStart"/>
       <w:r>
         <w:rPr>
           <w:lang w:val="en-US"/>
         </w:rPr>
         <w:t>HBtKey</w:t>
       </w:r>
+      <w:proofErr w:type="spellEnd"/>
       <w:r>
         <w:t xml:space="preserve">(ключ для </w:t>
       </w:r>
@@ -1711,8 +1759,13 @@
       <w:r>
         <w:t xml:space="preserve"> </w:t>
       </w:r>
-      <w:r>
-        <w:t xml:space="preserve">коннектится к </w:t>
+      <w:proofErr w:type="spellStart"/>
+      <w:r>
+        <w:t>коннектится</w:t>
+      </w:r>
+      <w:proofErr w:type="spellEnd"/>
+      <w:r>
+        <w:t xml:space="preserve"> к </w:t>
       </w:r>
       <w:r>
         <w:rPr>
@@ -1983,7 +2036,15 @@
         <w:t>XOR</w:t>
       </w:r>
       <w:r>
-        <w:t xml:space="preserve">-ит </w:t>
+        <w:t>-</w:t>
+      </w:r>
+      <w:proofErr w:type="spellStart"/>
+      <w:r>
+        <w:t>ит</w:t>
+      </w:r>
+      <w:proofErr w:type="spellEnd"/>
+      <w:r>
+        <w:t xml:space="preserve"> </w:t>
       </w:r>
       <w:r>
         <w:rPr>
@@ -2037,6 +2098,7 @@
         </w:rPr>
         <w:t xml:space="preserve"> = </w:t>
       </w:r>
+      <w:proofErr w:type="spellStart"/>
       <w:r>
         <w:rPr>
           <w:bCs/>
@@ -2044,6 +2106,7 @@
         </w:rPr>
         <w:t>resPass</w:t>
       </w:r>
+      <w:proofErr w:type="spellEnd"/>
     </w:p>
     <w:p>
       <w:pPr>
@@ -2052,12 +2115,14 @@
       <w:r>
         <w:t xml:space="preserve">6) </w:t>
       </w:r>
+      <w:proofErr w:type="spellStart"/>
       <w:r>
         <w:rPr>
           <w:lang w:val="en-US"/>
         </w:rPr>
         <w:t>resPass</w:t>
       </w:r>
+      <w:proofErr w:type="spellEnd"/>
       <w:r>
         <w:t xml:space="preserve"> </w:t>
       </w:r>
@@ -2156,11 +2221,19 @@
           <w:lang w:val="en-US"/>
         </w:rPr>
       </w:pPr>
-      <w:r>
-        <w:rPr>
-          <w:lang w:val="en-US"/>
-        </w:rPr>
-        <w:t>tempMessage = AES(</w:t>
+      <w:proofErr w:type="spellStart"/>
+      <w:r>
+        <w:rPr>
+          <w:lang w:val="en-US"/>
+        </w:rPr>
+        <w:t>tempMessage</w:t>
+      </w:r>
+      <w:proofErr w:type="spellEnd"/>
+      <w:r>
+        <w:rPr>
+          <w:lang w:val="en-US"/>
+        </w:rPr>
+        <w:t xml:space="preserve"> = AES(</w:t>
       </w:r>
       <w:r>
         <w:rPr>
@@ -2284,11 +2357,33 @@
         </w:rPr>
         <w:t xml:space="preserve"> </w:t>
       </w:r>
-      <w:r>
-        <w:rPr>
-          <w:lang w:val="en-US"/>
-        </w:rPr>
-        <w:t>tempMessage + HMAC(tempMessage, HBTKey</w:t>
+      <w:proofErr w:type="spellStart"/>
+      <w:r>
+        <w:rPr>
+          <w:lang w:val="en-US"/>
+        </w:rPr>
+        <w:t>tempMessage</w:t>
+      </w:r>
+      <w:proofErr w:type="spellEnd"/>
+      <w:r>
+        <w:rPr>
+          <w:lang w:val="en-US"/>
+        </w:rPr>
+        <w:t xml:space="preserve"> + HMAC(</w:t>
+      </w:r>
+      <w:proofErr w:type="spellStart"/>
+      <w:r>
+        <w:rPr>
+          <w:lang w:val="en-US"/>
+        </w:rPr>
+        <w:t>tempMessage</w:t>
+      </w:r>
+      <w:proofErr w:type="spellEnd"/>
+      <w:r>
+        <w:rPr>
+          <w:lang w:val="en-US"/>
+        </w:rPr>
+        <w:t>, HBTKey</w:t>
       </w:r>
       <w:r>
         <w:rPr>
@@ -2515,7 +2610,6 @@
         <w:pStyle w:val="a3"/>
         <w:rPr>
           <w:b/>
-          <w:lang w:val="en-US"/>
         </w:rPr>
       </w:pPr>
       <w:r>
@@ -2543,6 +2637,7 @@
         </w:rPr>
         <w:t xml:space="preserve">Пользователь должен помнить(!!!) свой </w:t>
       </w:r>
+      <w:proofErr w:type="spellStart"/>
       <w:r>
         <w:rPr>
           <w:b/>
@@ -2552,6 +2647,7 @@
         </w:rPr>
         <w:t>UserKey</w:t>
       </w:r>
+      <w:proofErr w:type="spellEnd"/>
     </w:p>
     <w:p>
       <w:pPr>
@@ -2594,7 +2690,6 @@
         <w:rPr>
           <w:sz w:val="20"/>
           <w:szCs w:val="20"/>
-          <w:lang w:val="en-US"/>
         </w:rPr>
       </w:pPr>
       <w:r>
@@ -2663,6 +2758,7 @@
         </w:rPr>
         <w:t>512(</w:t>
       </w:r>
+      <w:proofErr w:type="spellStart"/>
       <w:r>
         <w:rPr>
           <w:sz w:val="20"/>
@@ -2671,6 +2767,7 @@
         </w:rPr>
         <w:t>UserKey</w:t>
       </w:r>
+      <w:proofErr w:type="spellEnd"/>
       <w:r>
         <w:rPr>
           <w:sz w:val="20"/>
@@ -2749,7 +2846,6 @@
         <w:rPr>
           <w:sz w:val="20"/>
           <w:szCs w:val="20"/>
-          <w:lang w:val="en-US"/>
         </w:rPr>
       </w:pPr>
       <w:r>
@@ -3030,7 +3126,21 @@
           <w:sz w:val="20"/>
           <w:szCs w:val="20"/>
         </w:rPr>
-        <w:t xml:space="preserve">(ключ для </w:t>
+        <w:t>(ключ дл</w:t>
+      </w:r>
+      <w:r>
+        <w:rPr>
+          <w:sz w:val="20"/>
+          <w:szCs w:val="20"/>
+        </w:rPr>
+        <w:t>я</w:t>
+      </w:r>
+      <w:r>
+        <w:rPr>
+          <w:sz w:val="20"/>
+          <w:szCs w:val="20"/>
+        </w:rPr>
+        <w:t xml:space="preserve"> </w:t>
       </w:r>
       <w:r>
         <w:rPr>
@@ -3093,7 +3203,14 @@
           <w:szCs w:val="20"/>
           <w:lang w:val="en-US"/>
         </w:rPr>
-        <w:t xml:space="preserve">part1 </w:t>
+        <w:t>part</w:t>
+      </w:r>
+      <w:r>
+        <w:rPr>
+          <w:sz w:val="20"/>
+          <w:szCs w:val="20"/>
+        </w:rPr>
+        <w:t xml:space="preserve">1 </w:t>
       </w:r>
       <w:r>
         <w:rPr>
@@ -3902,7 +4019,7 @@
 </file>
 
 <file path=customXml/itemProps1.xml><?xml version="1.0" encoding="utf-8"?>
-<ds:datastoreItem xmlns:ds="http://schemas.openxmlformats.org/officeDocument/2006/customXml" ds:itemID="{68C894BA-B6F3-49EA-AF75-90FA6D30191E}">
+<ds:datastoreItem xmlns:ds="http://schemas.openxmlformats.org/officeDocument/2006/customXml" ds:itemID="{1BCBC13B-8963-4588-9FB9-423D2B328F69}">
   <ds:schemaRefs>
     <ds:schemaRef ds:uri="http://schemas.openxmlformats.org/officeDocument/2006/bibliography"/>
   </ds:schemaRefs>

</xml_diff>